<commit_message>
pre-diploma defensed, jetzt nur Diploma bleibt...
</commit_message>
<xml_diff>
--- a/4th-Grade/Eighth-Semester/Pre-diploma Practice (3)/Отчет_Преддипл_Пр_ИКБО-20-19 Московка А.А.docx
+++ b/4th-Grade/Eighth-Semester/Pre-diploma Practice (3)/Отчет_Преддипл_Пр_ИКБО-20-19 Московка А.А.docx
@@ -5789,6 +5789,9 @@
         <w:t>Отчет</w:t>
       </w:r>
       <w:r>
+        <w:rPr>
+          <w:lang w:val="ru-RU"/>
+        </w:rPr>
         <w:t xml:space="preserve"> </w:t>
       </w:r>
       <w:r>
@@ -7183,9 +7186,27 @@
         <w:t xml:space="preserve">могут использоваться различные нотации, среди которых представлены </w:t>
       </w:r>
       <w:r>
-        <w:t>IDEF0, IDEF3</w:t>
-      </w:r>
-      <w:r>
+        <w:t>IDEF</w:t>
+      </w:r>
+      <w:r>
+        <w:rPr>
+          <w:lang w:val="ru-RU"/>
+        </w:rPr>
+        <w:t xml:space="preserve">0, </w:t>
+      </w:r>
+      <w:r>
+        <w:t>IDEF</w:t>
+      </w:r>
+      <w:r>
+        <w:rPr>
+          <w:lang w:val="ru-RU"/>
+        </w:rPr>
+        <w:t>3</w:t>
+      </w:r>
+      <w:r>
+        <w:rPr>
+          <w:lang w:val="ru-RU"/>
+        </w:rPr>
         <w:t xml:space="preserve"> </w:t>
       </w:r>
       <w:r>
@@ -7195,7 +7216,13 @@
         <w:t xml:space="preserve">и </w:t>
       </w:r>
       <w:r>
-        <w:t xml:space="preserve">DFD, </w:t>
+        <w:t>DFD</w:t>
+      </w:r>
+      <w:r>
+        <w:rPr>
+          <w:lang w:val="ru-RU"/>
+        </w:rPr>
+        <w:t xml:space="preserve">, </w:t>
       </w:r>
       <w:r>
         <w:rPr>
@@ -7216,7 +7243,13 @@
         <w:t xml:space="preserve"> </w:t>
       </w:r>
       <w:r>
-        <w:t xml:space="preserve">IDEF3 </w:t>
+        <w:t>IDEF</w:t>
+      </w:r>
+      <w:r>
+        <w:rPr>
+          <w:lang w:val="ru-RU"/>
+        </w:rPr>
+        <w:t xml:space="preserve">3 </w:t>
       </w:r>
       <w:r>
         <w:rPr>
@@ -7225,7 +7258,13 @@
         <w:t xml:space="preserve">и </w:t>
       </w:r>
       <w:r>
-        <w:t xml:space="preserve">BPMN </w:t>
+        <w:t>BPMN</w:t>
+      </w:r>
+      <w:r>
+        <w:rPr>
+          <w:lang w:val="ru-RU"/>
+        </w:rPr>
+        <w:t xml:space="preserve"> </w:t>
       </w:r>
       <w:r>
         <w:rPr>
@@ -7264,7 +7303,13 @@
         <w:t xml:space="preserve"> </w:t>
       </w:r>
       <w:r>
-        <w:t xml:space="preserve">BPMN </w:t>
+        <w:t>BPMN</w:t>
+      </w:r>
+      <w:r>
+        <w:rPr>
+          <w:lang w:val="ru-RU"/>
+        </w:rPr>
+        <w:t xml:space="preserve"> </w:t>
       </w:r>
       <w:r>
         <w:rPr>
@@ -7279,6 +7324,9 @@
         <w:t xml:space="preserve"> </w:t>
       </w:r>
       <w:r>
+        <w:rPr>
+          <w:lang w:val="ru-RU"/>
+        </w:rPr>
         <w:t>[</w:t>
       </w:r>
       <w:r>
@@ -7294,6 +7342,9 @@
         <w:t>-2</w:t>
       </w:r>
       <w:r>
+        <w:rPr>
+          <w:lang w:val="ru-RU"/>
+        </w:rPr>
         <w:t>]</w:t>
       </w:r>
       <w:r>
@@ -7404,7 +7455,13 @@
         <w:t xml:space="preserve">Рисунок 1.1 – Скриншот диаграммы процесса «Взаимодействие со стерильным шлюзом» в нотации </w:t>
       </w:r>
       <w:r>
-        <w:t>IDEF3</w:t>
+        <w:t>IDEF</w:t>
+      </w:r>
+      <w:r>
+        <w:rPr>
+          <w:lang w:val="ru-RU"/>
+        </w:rPr>
+        <w:t>3</w:t>
       </w:r>
       <w:r>
         <w:rPr>
@@ -7552,19 +7609,19 @@
         <w:t xml:space="preserve"> – Скриншот диаграммы подпроцесса «Стерилизовать шлюз перед вставкой предмета для передачи» в нотации </w:t>
       </w:r>
       <w:r>
-        <w:t>IDEF3</w:t>
-      </w:r>
-      <w:r>
-        <w:rPr>
-          <w:lang w:val="ru-RU"/>
-        </w:rPr>
-        <w:t xml:space="preserve"> </w:t>
-      </w:r>
-      <w:r>
-        <w:rPr>
-          <w:lang w:val="ru-RU"/>
-        </w:rPr>
-        <w:t>(разработано автором)</w:t>
+        <w:t>IDEF</w:t>
+      </w:r>
+      <w:r>
+        <w:rPr>
+          <w:lang w:val="ru-RU"/>
+        </w:rPr>
+        <w:t>3</w:t>
+      </w:r>
+      <w:r>
+        <w:rPr>
+          <w:lang w:val="ru-RU"/>
+        </w:rPr>
+        <w:t xml:space="preserve"> (разработано автором)</w:t>
       </w:r>
     </w:p>
     <w:p>
@@ -7664,6 +7721,9 @@
     <w:p>
       <w:pPr>
         <w:pStyle w:val="af2"/>
+        <w:rPr>
+          <w:lang w:val="ru-RU"/>
+        </w:rPr>
       </w:pPr>
       <w:r>
         <w:rPr>
@@ -7672,7 +7732,13 @@
         <w:t xml:space="preserve">Рисунок 1.3 – Скриншот декомпозиции процесса «Взаимодействие с УФ-лампой рабочего помещения» в нотации </w:t>
       </w:r>
       <w:r>
-        <w:t>IDEF3</w:t>
+        <w:t>IDEF</w:t>
+      </w:r>
+      <w:r>
+        <w:rPr>
+          <w:lang w:val="ru-RU"/>
+        </w:rPr>
+        <w:t>3</w:t>
       </w:r>
       <w:r>
         <w:rPr>
@@ -7875,7 +7941,13 @@
         <w:t xml:space="preserve">Рисунок 1.4 – Скриншот </w:t>
       </w:r>
       <w:r>
-        <w:t xml:space="preserve">BPMN </w:t>
+        <w:t>BPMN</w:t>
+      </w:r>
+      <w:r>
+        <w:rPr>
+          <w:lang w:val="ru-RU"/>
+        </w:rPr>
+        <w:t xml:space="preserve"> </w:t>
       </w:r>
       <w:r>
         <w:rPr>
@@ -7949,6 +8021,9 @@
         <w:t>Формирование требований</w:t>
       </w:r>
       <w:r>
+        <w:rPr>
+          <w:lang w:val="ru-RU"/>
+        </w:rPr>
         <w:t xml:space="preserve"> </w:t>
       </w:r>
       <w:r>
@@ -7978,6 +8053,9 @@
         <w:t xml:space="preserve"> </w:t>
       </w:r>
       <w:r>
+        <w:rPr>
+          <w:lang w:val="ru-RU"/>
+        </w:rPr>
         <w:t>[3]</w:t>
       </w:r>
       <w:r>
@@ -9074,9 +9152,15 @@
         <w:t xml:space="preserve"> </w:t>
       </w:r>
       <w:r>
+        <w:rPr>
+          <w:lang w:val="ru-RU"/>
+        </w:rPr>
         <w:t>[</w:t>
       </w:r>
       <w:r>
+        <w:rPr>
+          <w:lang w:val="ru-RU"/>
+        </w:rPr>
         <w:t>4</w:t>
       </w:r>
       <w:r>
@@ -9086,9 +9170,15 @@
         <w:t>-</w:t>
       </w:r>
       <w:r>
+        <w:rPr>
+          <w:lang w:val="ru-RU"/>
+        </w:rPr>
         <w:t>6</w:t>
       </w:r>
       <w:r>
+        <w:rPr>
+          <w:lang w:val="ru-RU"/>
+        </w:rPr>
         <w:t>]</w:t>
       </w:r>
       <w:r>
@@ -9129,9 +9219,15 @@
         <w:t xml:space="preserve"> </w:t>
       </w:r>
       <w:r>
+        <w:rPr>
+          <w:lang w:val="ru-RU"/>
+        </w:rPr>
         <w:t>[</w:t>
       </w:r>
       <w:r>
+        <w:rPr>
+          <w:lang w:val="ru-RU"/>
+        </w:rPr>
         <w:t>4</w:t>
       </w:r>
       <w:r>
@@ -9141,9 +9237,15 @@
         <w:t>-</w:t>
       </w:r>
       <w:r>
+        <w:rPr>
+          <w:lang w:val="ru-RU"/>
+        </w:rPr>
         <w:t>5</w:t>
       </w:r>
       <w:r>
+        <w:rPr>
+          <w:lang w:val="ru-RU"/>
+        </w:rPr>
         <w:t>]</w:t>
       </w:r>
       <w:r>
@@ -9640,6 +9742,11 @@
       </w:r>
     </w:p>
     <w:p>
+      <w:pPr>
+        <w:rPr>
+          <w:lang w:val="ru-RU"/>
+        </w:rPr>
+      </w:pPr>
       <w:r>
         <w:rPr>
           <w:lang w:val="ru-RU"/>
@@ -9783,6 +9890,9 @@
         <w:t xml:space="preserve"> По этой причине крайне важно обеспечивать надлежащую защиту от возможных утечек персональных данных и вообще любой информации о пользователях при разработке программных продуктов</w:t>
       </w:r>
       <w:r>
+        <w:rPr>
+          <w:lang w:val="ru-RU"/>
+        </w:rPr>
         <w:t xml:space="preserve"> [7]</w:t>
       </w:r>
       <w:r>
@@ -10256,12 +10366,21 @@
         <w:t xml:space="preserve"> </w:t>
       </w:r>
       <w:r>
+        <w:rPr>
+          <w:lang w:val="ru-RU"/>
+        </w:rPr>
         <w:t>[</w:t>
       </w:r>
       <w:r>
+        <w:rPr>
+          <w:lang w:val="ru-RU"/>
+        </w:rPr>
         <w:t>8</w:t>
       </w:r>
       <w:r>
+        <w:rPr>
+          <w:lang w:val="ru-RU"/>
+        </w:rPr>
         <w:t>].</w:t>
       </w:r>
     </w:p>
@@ -10430,7 +10549,37 @@
         <w:t>Процессор</w:t>
       </w:r>
       <w:r>
-        <w:t xml:space="preserve">: Intel Core i5 4460 </w:t>
+        <w:rPr>
+          <w:lang w:val="ru-RU"/>
+        </w:rPr>
+        <w:t xml:space="preserve">: </w:t>
+      </w:r>
+      <w:r>
+        <w:t>Intel</w:t>
+      </w:r>
+      <w:r>
+        <w:rPr>
+          <w:lang w:val="ru-RU"/>
+        </w:rPr>
+        <w:t xml:space="preserve"> </w:t>
+      </w:r>
+      <w:r>
+        <w:t>Core</w:t>
+      </w:r>
+      <w:r>
+        <w:rPr>
+          <w:lang w:val="ru-RU"/>
+        </w:rPr>
+        <w:t xml:space="preserve"> </w:t>
+      </w:r>
+      <w:r>
+        <w:t>i</w:t>
+      </w:r>
+      <w:r>
+        <w:rPr>
+          <w:lang w:val="ru-RU"/>
+        </w:rPr>
+        <w:t xml:space="preserve">5 4460 </w:t>
       </w:r>
       <w:r>
         <w:rPr>
@@ -10455,6 +10604,9 @@
           <w:ilvl w:val="0"/>
           <w:numId w:val="41"/>
         </w:numPr>
+        <w:rPr>
+          <w:lang w:val="ru-RU"/>
+        </w:rPr>
       </w:pPr>
       <w:r>
         <w:rPr>
@@ -10463,7 +10615,40 @@
         <w:t xml:space="preserve">Графический модуль: </w:t>
       </w:r>
       <w:r>
-        <w:t>Nvidia GeForce GTX 960 4gb;</w:t>
+        <w:t>Nvidia</w:t>
+      </w:r>
+      <w:r>
+        <w:rPr>
+          <w:lang w:val="ru-RU"/>
+        </w:rPr>
+        <w:t xml:space="preserve"> </w:t>
+      </w:r>
+      <w:r>
+        <w:t>GeForce</w:t>
+      </w:r>
+      <w:r>
+        <w:rPr>
+          <w:lang w:val="ru-RU"/>
+        </w:rPr>
+        <w:t xml:space="preserve"> </w:t>
+      </w:r>
+      <w:r>
+        <w:t>GTX</w:t>
+      </w:r>
+      <w:r>
+        <w:rPr>
+          <w:lang w:val="ru-RU"/>
+        </w:rPr>
+        <w:t xml:space="preserve"> 960 4</w:t>
+      </w:r>
+      <w:r>
+        <w:t>gb</w:t>
+      </w:r>
+      <w:r>
+        <w:rPr>
+          <w:lang w:val="ru-RU"/>
+        </w:rPr>
+        <w:t>;</w:t>
       </w:r>
     </w:p>
     <w:p>
@@ -10512,13 +10697,7 @@
         <w:rPr>
           <w:lang w:val="ru-RU"/>
         </w:rPr>
-        <w:t xml:space="preserve">Рекомендуемые </w:t>
-      </w:r>
-      <w:r>
-        <w:rPr>
-          <w:lang w:val="ru-RU"/>
-        </w:rPr>
-        <w:t>технические характеристики для комфортной работы в условиях виртуальной стерильной лаборатории:</w:t>
+        <w:t>Рекомендуемые технические характеристики для комфортной работы в условиях виртуальной стерильной лаборатории:</w:t>
       </w:r>
     </w:p>
     <w:p>
@@ -10584,7 +10763,31 @@
         <w:t>Процессор</w:t>
       </w:r>
       <w:r>
-        <w:t>: Intel Core i</w:t>
+        <w:rPr>
+          <w:lang w:val="ru-RU"/>
+        </w:rPr>
+        <w:t xml:space="preserve">: </w:t>
+      </w:r>
+      <w:r>
+        <w:t>Intel</w:t>
+      </w:r>
+      <w:r>
+        <w:rPr>
+          <w:lang w:val="ru-RU"/>
+        </w:rPr>
+        <w:t xml:space="preserve"> </w:t>
+      </w:r>
+      <w:r>
+        <w:t>Core</w:t>
+      </w:r>
+      <w:r>
+        <w:rPr>
+          <w:lang w:val="ru-RU"/>
+        </w:rPr>
+        <w:t xml:space="preserve"> </w:t>
+      </w:r>
+      <w:r>
+        <w:t>i</w:t>
       </w:r>
       <w:r>
         <w:rPr>
@@ -10593,6 +10796,9 @@
         <w:t>7</w:t>
       </w:r>
       <w:r>
+        <w:rPr>
+          <w:lang w:val="ru-RU"/>
+        </w:rPr>
         <w:t xml:space="preserve"> </w:t>
       </w:r>
       <w:r>
@@ -10602,6 +10808,9 @@
         <w:t>9700</w:t>
       </w:r>
       <w:r>
+        <w:rPr>
+          <w:lang w:val="ru-RU"/>
+        </w:rPr>
         <w:t xml:space="preserve"> </w:t>
       </w:r>
       <w:r>
@@ -10627,6 +10836,9 @@
           <w:ilvl w:val="0"/>
           <w:numId w:val="41"/>
         </w:numPr>
+        <w:rPr>
+          <w:lang w:val="ru-RU"/>
+        </w:rPr>
       </w:pPr>
       <w:r>
         <w:rPr>
@@ -10635,18 +10847,39 @@
         <w:t xml:space="preserve">Графический модуль: </w:t>
       </w:r>
       <w:r>
-        <w:t xml:space="preserve">Nvidia </w:t>
+        <w:t>Nvidia</w:t>
+      </w:r>
+      <w:r>
+        <w:rPr>
+          <w:lang w:val="ru-RU"/>
+        </w:rPr>
+        <w:t xml:space="preserve"> </w:t>
       </w:r>
       <w:r>
         <w:t>R</w:t>
       </w:r>
       <w:r>
-        <w:t xml:space="preserve">TX </w:t>
-      </w:r>
-      <w:r>
-        <w:t>2070 Super</w:t>
-      </w:r>
-      <w:r>
+        <w:t>TX</w:t>
+      </w:r>
+      <w:r>
+        <w:rPr>
+          <w:lang w:val="ru-RU"/>
+        </w:rPr>
+        <w:t xml:space="preserve"> </w:t>
+      </w:r>
+      <w:r>
+        <w:rPr>
+          <w:lang w:val="ru-RU"/>
+        </w:rPr>
+        <w:t xml:space="preserve">2070 </w:t>
+      </w:r>
+      <w:r>
+        <w:t>Super</w:t>
+      </w:r>
+      <w:r>
+        <w:rPr>
+          <w:lang w:val="ru-RU"/>
+        </w:rPr>
         <w:t>;</w:t>
       </w:r>
     </w:p>
@@ -10836,7 +11069,22 @@
         <w:t xml:space="preserve">В игровом движке </w:t>
       </w:r>
       <w:r>
-        <w:t xml:space="preserve">Unreal Engine </w:t>
+        <w:t>Unreal</w:t>
+      </w:r>
+      <w:r>
+        <w:rPr>
+          <w:lang w:val="ru-RU"/>
+        </w:rPr>
+        <w:t xml:space="preserve"> </w:t>
+      </w:r>
+      <w:r>
+        <w:t>Engine</w:t>
+      </w:r>
+      <w:r>
+        <w:rPr>
+          <w:lang w:val="ru-RU"/>
+        </w:rPr>
+        <w:t xml:space="preserve"> </w:t>
       </w:r>
       <w:r>
         <w:rPr>
@@ -11045,31 +11293,7 @@
         <w:rPr>
           <w:lang w:val="ru-RU"/>
         </w:rPr>
-        <w:t xml:space="preserve">Рисунок </w:t>
-      </w:r>
-      <w:r>
-        <w:rPr>
-          <w:lang w:val="ru-RU"/>
-        </w:rPr>
-        <w:t>8</w:t>
-      </w:r>
-      <w:r>
-        <w:rPr>
-          <w:lang w:val="ru-RU"/>
-        </w:rPr>
-        <w:t>.</w:t>
-      </w:r>
-      <w:r>
-        <w:rPr>
-          <w:lang w:val="ru-RU"/>
-        </w:rPr>
-        <w:t>2</w:t>
-      </w:r>
-      <w:r>
-        <w:rPr>
-          <w:lang w:val="ru-RU"/>
-        </w:rPr>
-        <w:t xml:space="preserve"> – Скриншот счетчика кадров в секунду при запуске на слабо производительном компьютере</w:t>
+        <w:t>Рисунок 8.2 – Скриншот счетчика кадров в секунду при запуске на слабо производительном компьютере</w:t>
       </w:r>
     </w:p>
     <w:p>
@@ -11401,7 +11625,13 @@
         <w:t xml:space="preserve">Нотация </w:t>
       </w:r>
       <w:r>
-        <w:t>BPMN 2</w:t>
+        <w:t>BPMN</w:t>
+      </w:r>
+      <w:r>
+        <w:rPr>
+          <w:lang w:val="ru-RU"/>
+        </w:rPr>
+        <w:t xml:space="preserve"> 2</w:t>
       </w:r>
       <w:r>
         <w:rPr>
@@ -11410,6 +11640,9 @@
         <w:t>.0</w:t>
       </w:r>
       <w:r>
+        <w:rPr>
+          <w:lang w:val="ru-RU"/>
+        </w:rPr>
         <w:t xml:space="preserve">: </w:t>
       </w:r>
       <w:r>
@@ -11440,16 +11673,7 @@
           <w:u w:val="none"/>
           <w:lang w:val="ru-RU"/>
         </w:rPr>
-        <w:t xml:space="preserve"> (дата обращения: 12.05.23)</w:t>
-      </w:r>
-      <w:r>
-        <w:rPr>
-          <w:rStyle w:val="aff5"/>
-          <w:color w:val="auto"/>
-          <w:u w:val="none"/>
-          <w:lang w:val="ru-RU"/>
-        </w:rPr>
-        <w:t>;</w:t>
+        <w:t xml:space="preserve"> (дата обращения: 12.05.23);</w:t>
       </w:r>
     </w:p>
     <w:p>
@@ -11470,7 +11694,13 @@
         <w:t xml:space="preserve">Нотация </w:t>
       </w:r>
       <w:r>
-        <w:t>IDEF3</w:t>
+        <w:t>IDEF</w:t>
+      </w:r>
+      <w:r>
+        <w:rPr>
+          <w:lang w:val="ru-RU"/>
+        </w:rPr>
+        <w:t>3</w:t>
       </w:r>
       <w:r>
         <w:rPr>
@@ -11704,9 +11934,51 @@
           <w:rStyle w:val="aff5"/>
           <w:color w:val="auto"/>
           <w:u w:val="none"/>
-          <w:lang w:val="ru-RU"/>
-        </w:rPr>
-        <w:t xml:space="preserve"> Engine [Электронный ресурс]. URL: https://docs.unrealengine.com/5.1/en-US/introduction-to-blueprintsvisual-scripting-in-unreal-engine/ (дата обращения: 12.0</w:t>
+        </w:rPr>
+        <w:t xml:space="preserve"> Engine [</w:t>
+      </w:r>
+      <w:r>
+        <w:rPr>
+          <w:rStyle w:val="aff5"/>
+          <w:color w:val="auto"/>
+          <w:u w:val="none"/>
+          <w:lang w:val="ru-RU"/>
+        </w:rPr>
+        <w:t>Электронный</w:t>
+      </w:r>
+      <w:r>
+        <w:rPr>
+          <w:rStyle w:val="aff5"/>
+          <w:color w:val="auto"/>
+          <w:u w:val="none"/>
+        </w:rPr>
+        <w:t xml:space="preserve"> </w:t>
+      </w:r>
+      <w:r>
+        <w:rPr>
+          <w:rStyle w:val="aff5"/>
+          <w:color w:val="auto"/>
+          <w:u w:val="none"/>
+          <w:lang w:val="ru-RU"/>
+        </w:rPr>
+        <w:t>ресурс</w:t>
+      </w:r>
+      <w:r>
+        <w:rPr>
+          <w:rStyle w:val="aff5"/>
+          <w:color w:val="auto"/>
+          <w:u w:val="none"/>
+        </w:rPr>
+        <w:t xml:space="preserve">]. </w:t>
+      </w:r>
+      <w:r>
+        <w:rPr>
+          <w:rStyle w:val="aff5"/>
+          <w:color w:val="auto"/>
+          <w:u w:val="none"/>
+          <w:lang w:val="ru-RU"/>
+        </w:rPr>
+        <w:t>URL: https://docs.unrealengine.com/5.1/en-US/introduction-to-blueprintsvisual-scripting-in-unreal-engine/ (дата обращения: 12.0</w:t>
       </w:r>
       <w:r>
         <w:rPr>

</xml_diff>